<commit_message>
chore: update and add all recent changes for sync with GitHub
</commit_message>
<xml_diff>
--- a/新建 Microsoft Word 文档.docx
+++ b/新建 Microsoft Word 文档.docx
@@ -203,7 +203,7 @@
     <w:p>
       <w:pPr>
         <w:rPr>
-          <w:rFonts w:hint="default" w:ascii="Consolas" w:hAnsi="Consolas" w:eastAsia="Consolas" w:cs="Consolas"/>
+          <w:rFonts w:ascii="Consolas" w:hAnsi="Consolas" w:eastAsia="Consolas" w:cs="Consolas"/>
           <w:i w:val="0"/>
           <w:iCs w:val="0"/>
           <w:caps w:val="0"/>
@@ -228,6 +228,359 @@
         </w:rPr>
         <w:t>julia --project=. main.jl --full</w:t>
       </w:r>
+    </w:p>
+    <w:p>
+      <w:pPr>
+        <w:rPr>
+          <w:rFonts w:ascii="Consolas" w:hAnsi="Consolas" w:eastAsia="Consolas" w:cs="Consolas"/>
+          <w:i w:val="0"/>
+          <w:iCs w:val="0"/>
+          <w:caps w:val="0"/>
+          <w:color w:val="D0D0D0"/>
+          <w:spacing w:val="0"/>
+          <w:sz w:val="18"/>
+          <w:szCs w:val="18"/>
+          <w:shd w:val="clear" w:fill="3C3C3C"/>
+        </w:rPr>
+      </w:pPr>
+    </w:p>
+    <w:p>
+      <w:pPr>
+        <w:rPr>
+          <w:rFonts w:ascii="Consolas" w:hAnsi="Consolas" w:eastAsia="Consolas" w:cs="Consolas"/>
+          <w:i w:val="0"/>
+          <w:iCs w:val="0"/>
+          <w:caps w:val="0"/>
+          <w:color w:val="D0D0D0"/>
+          <w:spacing w:val="0"/>
+          <w:sz w:val="18"/>
+          <w:szCs w:val="18"/>
+          <w:shd w:val="clear" w:fill="3C3C3C"/>
+        </w:rPr>
+      </w:pPr>
+    </w:p>
+    <w:p>
+      <w:pPr>
+        <w:rPr>
+          <w:rFonts w:ascii="Consolas" w:hAnsi="Consolas" w:eastAsia="Consolas" w:cs="Consolas"/>
+          <w:i w:val="0"/>
+          <w:iCs w:val="0"/>
+          <w:caps w:val="0"/>
+          <w:color w:val="D0D0D0"/>
+          <w:spacing w:val="0"/>
+          <w:sz w:val="18"/>
+          <w:szCs w:val="18"/>
+          <w:shd w:val="clear" w:fill="3C3C3C"/>
+        </w:rPr>
+      </w:pPr>
+    </w:p>
+    <w:p>
+      <w:pPr>
+        <w:rPr>
+          <w:rFonts w:ascii="Consolas" w:hAnsi="Consolas" w:eastAsia="Consolas" w:cs="Consolas"/>
+          <w:i w:val="0"/>
+          <w:iCs w:val="0"/>
+          <w:caps w:val="0"/>
+          <w:color w:val="D0D0D0"/>
+          <w:spacing w:val="0"/>
+          <w:sz w:val="18"/>
+          <w:szCs w:val="18"/>
+          <w:shd w:val="clear" w:fill="3C3C3C"/>
+        </w:rPr>
+      </w:pPr>
+    </w:p>
+    <w:p>
+      <w:pPr>
+        <w:numPr>
+          <w:ilvl w:val="0"/>
+          <w:numId w:val="1"/>
+        </w:numPr>
+        <w:rPr>
+          <w:rFonts w:hint="eastAsia"/>
+          <w:lang w:val="en-US" w:eastAsia="zh-CN"/>
+        </w:rPr>
+      </w:pPr>
+      <w:r>
+        <w:rPr>
+          <w:rFonts w:hint="eastAsia"/>
+          <w:lang w:val="en-US" w:eastAsia="zh-CN"/>
+        </w:rPr>
+        <w:t xml:space="preserve">I/O </w:t>
+      </w:r>
+    </w:p>
+    <w:p>
+      <w:pPr>
+        <w:numPr>
+          <w:numId w:val="0"/>
+        </w:numPr>
+        <w:rPr>
+          <w:rFonts w:hint="eastAsia"/>
+          <w:lang w:val="en-US" w:eastAsia="zh-CN"/>
+        </w:rPr>
+      </w:pPr>
+      <w:r>
+        <w:rPr>
+          <w:rFonts w:hint="eastAsia"/>
+          <w:lang w:val="en-US" w:eastAsia="zh-CN"/>
+        </w:rPr>
+        <w:t>ETAPImporter/juliapowercase2jpc_tp</w:t>
+      </w:r>
+    </w:p>
+    <w:p>
+      <w:pPr>
+        <w:numPr>
+          <w:numId w:val="0"/>
+        </w:numPr>
+        <w:rPr>
+          <w:rFonts w:hint="eastAsia"/>
+          <w:lang w:val="en-US" w:eastAsia="zh-CN"/>
+        </w:rPr>
+      </w:pPr>
+    </w:p>
+    <w:p>
+      <w:pPr>
+        <w:numPr>
+          <w:ilvl w:val="0"/>
+          <w:numId w:val="1"/>
+        </w:numPr>
+        <w:ind w:left="0" w:leftChars="0" w:firstLine="0" w:firstLineChars="0"/>
+        <w:rPr>
+          <w:rFonts w:hint="eastAsia"/>
+          <w:lang w:val="en-US" w:eastAsia="zh-CN"/>
+        </w:rPr>
+      </w:pPr>
+      <w:r>
+        <w:rPr>
+          <w:rFonts w:hint="eastAsia"/>
+          <w:lang w:val="en-US" w:eastAsia="zh-CN"/>
+        </w:rPr>
+        <w:t>数据层</w:t>
+      </w:r>
+    </w:p>
+    <w:p>
+      <w:pPr>
+        <w:numPr>
+          <w:numId w:val="0"/>
+        </w:numPr>
+        <w:ind w:leftChars="0"/>
+        <w:rPr>
+          <w:rFonts w:hint="eastAsia"/>
+          <w:lang w:val="en-US" w:eastAsia="zh-CN"/>
+        </w:rPr>
+      </w:pPr>
+      <w:r>
+        <w:rPr>
+          <w:rFonts w:hint="eastAsia"/>
+          <w:lang w:val="en-US" w:eastAsia="zh-CN"/>
+        </w:rPr>
+        <w:t>大刀沙村Excel</w:t>
+      </w:r>
+    </w:p>
+    <w:p>
+      <w:pPr>
+        <w:numPr>
+          <w:numId w:val="0"/>
+        </w:numPr>
+        <w:ind w:leftChars="0"/>
+        <w:rPr>
+          <w:rFonts w:hint="eastAsia"/>
+          <w:lang w:val="en-US" w:eastAsia="zh-CN"/>
+        </w:rPr>
+      </w:pPr>
+      <w:r>
+        <w:rPr>
+          <w:rFonts w:hint="eastAsia"/>
+          <w:lang w:val="en-US" w:eastAsia="zh-CN"/>
+        </w:rPr>
+        <w:t>极端场景生成Excel</w:t>
+      </w:r>
+    </w:p>
+    <w:p>
+      <w:pPr>
+        <w:numPr>
+          <w:numId w:val="0"/>
+        </w:numPr>
+        <w:ind w:leftChars="0"/>
+        <w:rPr>
+          <w:rFonts w:hint="eastAsia"/>
+          <w:lang w:val="en-US" w:eastAsia="zh-CN"/>
+        </w:rPr>
+      </w:pPr>
+      <w:r>
+        <w:rPr>
+          <w:rFonts w:hint="eastAsia"/>
+          <w:lang w:val="en-US" w:eastAsia="zh-CN"/>
+        </w:rPr>
+        <w:t>移动储能Excel</w:t>
+      </w:r>
+    </w:p>
+    <w:p>
+      <w:pPr>
+        <w:numPr>
+          <w:numId w:val="0"/>
+        </w:numPr>
+        <w:ind w:leftChars="0"/>
+        <w:rPr>
+          <w:rFonts w:hint="eastAsia"/>
+          <w:lang w:val="en-US" w:eastAsia="zh-CN"/>
+        </w:rPr>
+      </w:pPr>
+    </w:p>
+    <w:p>
+      <w:pPr>
+        <w:numPr>
+          <w:ilvl w:val="0"/>
+          <w:numId w:val="1"/>
+        </w:numPr>
+        <w:ind w:left="0" w:leftChars="0" w:firstLine="0" w:firstLineChars="0"/>
+        <w:rPr>
+          <w:rFonts w:hint="eastAsia"/>
+          <w:lang w:val="en-US" w:eastAsia="zh-CN"/>
+        </w:rPr>
+      </w:pPr>
+      <w:r>
+        <w:rPr>
+          <w:rFonts w:hint="eastAsia"/>
+          <w:lang w:val="en-US" w:eastAsia="zh-CN"/>
+        </w:rPr>
+        <w:t>模型</w:t>
+      </w:r>
+    </w:p>
+    <w:p>
+      <w:pPr>
+        <w:numPr>
+          <w:ilvl w:val="1"/>
+          <w:numId w:val="1"/>
+        </w:numPr>
+        <w:ind w:leftChars="0"/>
+        <w:rPr>
+          <w:rFonts w:hint="eastAsia"/>
+          <w:lang w:val="en-US" w:eastAsia="zh-CN"/>
+        </w:rPr>
+      </w:pPr>
+      <w:r>
+        <w:rPr>
+          <w:rFonts w:hint="eastAsia"/>
+          <w:lang w:val="en-US" w:eastAsia="zh-CN"/>
+        </w:rPr>
+        <w:t>元件 ComponentModel</w:t>
+      </w:r>
+    </w:p>
+    <w:p>
+      <w:pPr>
+        <w:numPr>
+          <w:ilvl w:val="1"/>
+          <w:numId w:val="1"/>
+        </w:numPr>
+        <w:ind w:leftChars="0"/>
+        <w:rPr>
+          <w:rFonts w:hint="default"/>
+          <w:lang w:val="en-US" w:eastAsia="zh-CN"/>
+        </w:rPr>
+      </w:pPr>
+      <w:r>
+        <w:rPr>
+          <w:rFonts w:hint="eastAsia"/>
+          <w:lang w:val="en-US" w:eastAsia="zh-CN"/>
+        </w:rPr>
+        <w:t>系统 潮流</w:t>
+      </w:r>
+    </w:p>
+    <w:p>
+      <w:pPr>
+        <w:widowControl w:val="0"/>
+        <w:numPr>
+          <w:numId w:val="0"/>
+        </w:numPr>
+        <w:jc w:val="both"/>
+        <w:rPr>
+          <w:rFonts w:hint="default"/>
+          <w:lang w:val="en-US" w:eastAsia="zh-CN"/>
+        </w:rPr>
+      </w:pPr>
+    </w:p>
+    <w:p>
+      <w:pPr>
+        <w:numPr>
+          <w:ilvl w:val="0"/>
+          <w:numId w:val="1"/>
+        </w:numPr>
+        <w:ind w:left="0" w:leftChars="0" w:firstLine="0" w:firstLineChars="0"/>
+        <w:rPr>
+          <w:rFonts w:hint="default"/>
+          <w:lang w:val="en-US" w:eastAsia="zh-CN"/>
+        </w:rPr>
+      </w:pPr>
+      <w:r>
+        <w:rPr>
+          <w:rFonts w:hint="eastAsia"/>
+          <w:lang w:val="en-US" w:eastAsia="zh-CN"/>
+        </w:rPr>
+        <w:t>应用</w:t>
+      </w:r>
+    </w:p>
+    <w:p>
+      <w:pPr>
+        <w:numPr>
+          <w:numId w:val="0"/>
+        </w:numPr>
+        <w:ind w:leftChars="0"/>
+        <w:rPr>
+          <w:rFonts w:hint="eastAsia"/>
+          <w:lang w:val="en-US" w:eastAsia="zh-CN"/>
+        </w:rPr>
+      </w:pPr>
+      <w:r>
+        <w:rPr>
+          <w:rFonts w:hint="eastAsia"/>
+          <w:lang w:val="en-US" w:eastAsia="zh-CN"/>
+        </w:rPr>
+        <w:t>流程图</w:t>
+      </w:r>
+    </w:p>
+    <w:p>
+      <w:pPr>
+        <w:numPr>
+          <w:numId w:val="0"/>
+        </w:numPr>
+        <w:ind w:leftChars="0"/>
+        <w:rPr>
+          <w:rFonts w:hint="eastAsia"/>
+          <w:lang w:val="en-US" w:eastAsia="zh-CN"/>
+        </w:rPr>
+      </w:pPr>
+    </w:p>
+    <w:p>
+      <w:pPr>
+        <w:numPr>
+          <w:ilvl w:val="0"/>
+          <w:numId w:val="1"/>
+        </w:numPr>
+        <w:ind w:left="0" w:leftChars="0" w:firstLine="0" w:firstLineChars="0"/>
+        <w:rPr>
+          <w:rFonts w:hint="eastAsia"/>
+          <w:lang w:val="en-US" w:eastAsia="zh-CN"/>
+        </w:rPr>
+      </w:pPr>
+      <w:r>
+        <w:rPr>
+          <w:rFonts w:hint="eastAsia"/>
+          <w:lang w:val="en-US" w:eastAsia="zh-CN"/>
+        </w:rPr>
+        <w:t>用户交互</w:t>
+      </w:r>
+    </w:p>
+    <w:p>
+      <w:pPr>
+        <w:numPr>
+          <w:numId w:val="0"/>
+        </w:numPr>
+        <w:ind w:leftChars="0"/>
+        <w:rPr>
+          <w:rFonts w:hint="default"/>
+          <w:lang w:val="en-US" w:eastAsia="zh-CN"/>
+        </w:rPr>
+      </w:pPr>
       <w:bookmarkStart w:id="1" w:name="_GoBack"/>
       <w:bookmarkEnd w:id="1"/>
     </w:p>
@@ -239,6 +592,134 @@
     </w:sectPr>
   </w:body>
 </w:document>
+</file>
+
+<file path=word/numbering.xml><?xml version="1.0" encoding="utf-8"?>
+<w:numbering xmlns:wpc="http://schemas.microsoft.com/office/word/2010/wordprocessingCanvas" xmlns:mc="http://schemas.openxmlformats.org/markup-compatibility/2006" xmlns:o="urn:schemas-microsoft-com:office:office" xmlns:r="http://schemas.openxmlformats.org/officeDocument/2006/relationships" xmlns:m="http://schemas.openxmlformats.org/officeDocument/2006/math" xmlns:v="urn:schemas-microsoft-com:vml" xmlns:wp14="http://schemas.microsoft.com/office/word/2010/wordprocessingDrawing" xmlns:wp="http://schemas.openxmlformats.org/drawingml/2006/wordprocessingDrawing" xmlns:w10="urn:schemas-microsoft-com:office:word" xmlns:w="http://schemas.openxmlformats.org/wordprocessingml/2006/main" xmlns:w14="http://schemas.microsoft.com/office/word/2010/wordml" xmlns:wpg="http://schemas.microsoft.com/office/word/2010/wordprocessingGroup" xmlns:wpi="http://schemas.microsoft.com/office/word/2010/wordprocessingInk" xmlns:wne="http://schemas.microsoft.com/office/word/2006/wordml" xmlns:wps="http://schemas.microsoft.com/office/word/2010/wordprocessingShape" xmlns:wpsCustomData="http://www.wps.cn/officeDocument/2013/wpsCustomData" mc:Ignorable="w14 wp14">
+  <w:abstractNum w:abstractNumId="0">
+    <w:nsid w:val="78E66EBD"/>
+    <w:multiLevelType w:val="multilevel"/>
+    <w:tmpl w:val="78E66EBD"/>
+    <w:lvl w:ilvl="0" w:tentative="0">
+      <w:start w:val="1"/>
+      <w:numFmt w:val="decimal"/>
+      <w:lvlText w:val="%1."/>
+      <w:lvlJc w:val="left"/>
+      <w:pPr>
+        <w:tabs>
+          <w:tab w:val="left" w:pos="312"/>
+        </w:tabs>
+      </w:pPr>
+    </w:lvl>
+    <w:lvl w:ilvl="1" w:tentative="0">
+      <w:start w:val="1"/>
+      <w:numFmt w:val="decimal"/>
+      <w:suff w:val="space"/>
+      <w:lvlText w:val="%1.%2"/>
+      <w:lvlJc w:val="left"/>
+      <w:pPr>
+        <w:ind w:left="0" w:leftChars="0" w:firstLine="0" w:firstLineChars="0"/>
+      </w:pPr>
+      <w:rPr>
+        <w:rFonts w:hint="default"/>
+      </w:rPr>
+    </w:lvl>
+    <w:lvl w:ilvl="2" w:tentative="0">
+      <w:start w:val="1"/>
+      <w:numFmt w:val="decimal"/>
+      <w:suff w:val="space"/>
+      <w:lvlText w:val="%1.%2.%3"/>
+      <w:lvlJc w:val="left"/>
+      <w:pPr>
+        <w:ind w:left="0" w:leftChars="0" w:firstLine="0" w:firstLineChars="0"/>
+      </w:pPr>
+      <w:rPr>
+        <w:rFonts w:hint="default"/>
+      </w:rPr>
+    </w:lvl>
+    <w:lvl w:ilvl="3" w:tentative="0">
+      <w:start w:val="1"/>
+      <w:numFmt w:val="decimal"/>
+      <w:suff w:val="space"/>
+      <w:lvlText w:val="%1.%2.%3.%4"/>
+      <w:lvlJc w:val="left"/>
+      <w:pPr>
+        <w:ind w:left="0" w:leftChars="0" w:firstLine="0" w:firstLineChars="0"/>
+      </w:pPr>
+      <w:rPr>
+        <w:rFonts w:hint="default"/>
+      </w:rPr>
+    </w:lvl>
+    <w:lvl w:ilvl="4" w:tentative="0">
+      <w:start w:val="1"/>
+      <w:numFmt w:val="decimal"/>
+      <w:suff w:val="space"/>
+      <w:lvlText w:val="%1.%2.%3.%4.%5"/>
+      <w:lvlJc w:val="left"/>
+      <w:pPr>
+        <w:ind w:left="0" w:leftChars="0" w:firstLine="0" w:firstLineChars="0"/>
+      </w:pPr>
+      <w:rPr>
+        <w:rFonts w:hint="default"/>
+      </w:rPr>
+    </w:lvl>
+    <w:lvl w:ilvl="5" w:tentative="0">
+      <w:start w:val="1"/>
+      <w:numFmt w:val="decimal"/>
+      <w:suff w:val="space"/>
+      <w:lvlText w:val="%1.%2.%3.%4.%5.%6"/>
+      <w:lvlJc w:val="left"/>
+      <w:pPr>
+        <w:ind w:left="0" w:leftChars="0" w:firstLine="0" w:firstLineChars="0"/>
+      </w:pPr>
+      <w:rPr>
+        <w:rFonts w:hint="default"/>
+      </w:rPr>
+    </w:lvl>
+    <w:lvl w:ilvl="6" w:tentative="0">
+      <w:start w:val="1"/>
+      <w:numFmt w:val="decimal"/>
+      <w:suff w:val="space"/>
+      <w:lvlText w:val="%1.%2.%3.%4.%5.%6.%7"/>
+      <w:lvlJc w:val="left"/>
+      <w:pPr>
+        <w:ind w:left="0" w:leftChars="0" w:firstLine="0" w:firstLineChars="0"/>
+      </w:pPr>
+      <w:rPr>
+        <w:rFonts w:hint="default"/>
+      </w:rPr>
+    </w:lvl>
+    <w:lvl w:ilvl="7" w:tentative="0">
+      <w:start w:val="1"/>
+      <w:numFmt w:val="decimal"/>
+      <w:suff w:val="space"/>
+      <w:lvlText w:val="%1.%2.%3.%4.%5.%6.%7.%8"/>
+      <w:lvlJc w:val="left"/>
+      <w:pPr>
+        <w:ind w:left="0" w:leftChars="0" w:firstLine="0" w:firstLineChars="0"/>
+      </w:pPr>
+      <w:rPr>
+        <w:rFonts w:hint="default"/>
+      </w:rPr>
+    </w:lvl>
+    <w:lvl w:ilvl="8" w:tentative="0">
+      <w:start w:val="1"/>
+      <w:numFmt w:val="decimal"/>
+      <w:suff w:val="space"/>
+      <w:lvlText w:val="%1.%2.%3.%4.%5.%6.%7.%8.%9"/>
+      <w:lvlJc w:val="left"/>
+      <w:pPr>
+        <w:ind w:left="0" w:leftChars="0" w:firstLine="0" w:firstLineChars="0"/>
+      </w:pPr>
+      <w:rPr>
+        <w:rFonts w:hint="default"/>
+      </w:rPr>
+    </w:lvl>
+  </w:abstractNum>
+  <w:num w:numId="1">
+    <w:abstractNumId w:val="0"/>
+  </w:num>
+</w:numbering>
 </file>
 
 <file path=word/styles.xml><?xml version="1.0" encoding="utf-8"?>

</xml_diff>

<commit_message>
save current progress before pushing to GitHub
</commit_message>
<xml_diff>
--- a/新建 Microsoft Word 文档.docx
+++ b/新建 Microsoft Word 文档.docx
@@ -293,296 +293,40 @@
       <w:pPr>
         <w:numPr>
           <w:ilvl w:val="0"/>
-          <w:numId w:val="1"/>
-        </w:numPr>
-        <w:rPr>
-          <w:rFonts w:hint="eastAsia"/>
-          <w:lang w:val="en-US" w:eastAsia="zh-CN"/>
-        </w:rPr>
-      </w:pPr>
-      <w:r>
-        <w:rPr>
-          <w:rFonts w:hint="eastAsia"/>
-          <w:lang w:val="en-US" w:eastAsia="zh-CN"/>
-        </w:rPr>
-        <w:t xml:space="preserve">I/O </w:t>
-      </w:r>
-    </w:p>
-    <w:p>
-      <w:pPr>
-        <w:numPr>
-          <w:numId w:val="0"/>
-        </w:numPr>
-        <w:rPr>
-          <w:rFonts w:hint="eastAsia"/>
-          <w:lang w:val="en-US" w:eastAsia="zh-CN"/>
-        </w:rPr>
-      </w:pPr>
-      <w:r>
-        <w:rPr>
-          <w:rFonts w:hint="eastAsia"/>
-          <w:lang w:val="en-US" w:eastAsia="zh-CN"/>
-        </w:rPr>
-        <w:t>ETAPImporter/juliapowercase2jpc_tp</w:t>
-      </w:r>
-    </w:p>
-    <w:p>
-      <w:pPr>
-        <w:numPr>
-          <w:numId w:val="0"/>
-        </w:numPr>
-        <w:rPr>
-          <w:rFonts w:hint="eastAsia"/>
-          <w:lang w:val="en-US" w:eastAsia="zh-CN"/>
-        </w:rPr>
-      </w:pPr>
-    </w:p>
-    <w:p>
-      <w:pPr>
-        <w:numPr>
-          <w:ilvl w:val="0"/>
-          <w:numId w:val="1"/>
-        </w:numPr>
-        <w:ind w:left="0" w:leftChars="0" w:firstLine="0" w:firstLineChars="0"/>
-        <w:rPr>
-          <w:rFonts w:hint="eastAsia"/>
-          <w:lang w:val="en-US" w:eastAsia="zh-CN"/>
-        </w:rPr>
-      </w:pPr>
-      <w:r>
-        <w:rPr>
-          <w:rFonts w:hint="eastAsia"/>
-          <w:lang w:val="en-US" w:eastAsia="zh-CN"/>
-        </w:rPr>
-        <w:t>数据层</w:t>
-      </w:r>
-    </w:p>
-    <w:p>
-      <w:pPr>
-        <w:numPr>
           <w:numId w:val="0"/>
         </w:numPr>
         <w:ind w:leftChars="0"/>
         <w:rPr>
-          <w:rFonts w:hint="eastAsia"/>
-          <w:lang w:val="en-US" w:eastAsia="zh-CN"/>
-        </w:rPr>
-      </w:pPr>
-      <w:r>
-        <w:rPr>
-          <w:rFonts w:hint="eastAsia"/>
-          <w:lang w:val="en-US" w:eastAsia="zh-CN"/>
-        </w:rPr>
-        <w:t>大刀沙村Excel</w:t>
-      </w:r>
-    </w:p>
-    <w:p>
-      <w:pPr>
-        <w:numPr>
-          <w:numId w:val="0"/>
-        </w:numPr>
-        <w:ind w:leftChars="0"/>
-        <w:rPr>
-          <w:rFonts w:hint="eastAsia"/>
-          <w:lang w:val="en-US" w:eastAsia="zh-CN"/>
-        </w:rPr>
-      </w:pPr>
-      <w:r>
-        <w:rPr>
-          <w:rFonts w:hint="eastAsia"/>
-          <w:lang w:val="en-US" w:eastAsia="zh-CN"/>
-        </w:rPr>
-        <w:t>极端场景生成Excel</w:t>
-      </w:r>
-    </w:p>
-    <w:p>
-      <w:pPr>
-        <w:numPr>
-          <w:numId w:val="0"/>
-        </w:numPr>
-        <w:ind w:leftChars="0"/>
-        <w:rPr>
-          <w:rFonts w:hint="eastAsia"/>
-          <w:lang w:val="en-US" w:eastAsia="zh-CN"/>
-        </w:rPr>
-      </w:pPr>
-      <w:r>
-        <w:rPr>
-          <w:rFonts w:hint="eastAsia"/>
-          <w:lang w:val="en-US" w:eastAsia="zh-CN"/>
-        </w:rPr>
-        <w:t>移动储能Excel</w:t>
-      </w:r>
-    </w:p>
-    <w:p>
-      <w:pPr>
-        <w:numPr>
-          <w:numId w:val="0"/>
-        </w:numPr>
-        <w:ind w:leftChars="0"/>
-        <w:rPr>
-          <w:rFonts w:hint="eastAsia"/>
-          <w:lang w:val="en-US" w:eastAsia="zh-CN"/>
-        </w:rPr>
-      </w:pPr>
-    </w:p>
-    <w:p>
-      <w:pPr>
-        <w:numPr>
-          <w:ilvl w:val="0"/>
-          <w:numId w:val="1"/>
-        </w:numPr>
-        <w:ind w:left="0" w:leftChars="0" w:firstLine="0" w:firstLineChars="0"/>
-        <w:rPr>
-          <w:rFonts w:hint="eastAsia"/>
-          <w:lang w:val="en-US" w:eastAsia="zh-CN"/>
-        </w:rPr>
-      </w:pPr>
-      <w:r>
-        <w:rPr>
-          <w:rFonts w:hint="eastAsia"/>
-          <w:lang w:val="en-US" w:eastAsia="zh-CN"/>
-        </w:rPr>
-        <w:t>模型</w:t>
-      </w:r>
-    </w:p>
-    <w:p>
-      <w:pPr>
-        <w:numPr>
-          <w:ilvl w:val="1"/>
-          <w:numId w:val="1"/>
-        </w:numPr>
-        <w:ind w:leftChars="0"/>
-        <w:rPr>
-          <w:rFonts w:hint="eastAsia"/>
-          <w:lang w:val="en-US" w:eastAsia="zh-CN"/>
-        </w:rPr>
-      </w:pPr>
-      <w:r>
-        <w:rPr>
-          <w:rFonts w:hint="eastAsia"/>
-          <w:lang w:val="en-US" w:eastAsia="zh-CN"/>
-        </w:rPr>
-        <w:t>元件 ComponentModel</w:t>
-      </w:r>
-    </w:p>
-    <w:p>
-      <w:pPr>
-        <w:numPr>
-          <w:ilvl w:val="1"/>
-          <w:numId w:val="1"/>
-        </w:numPr>
-        <w:ind w:leftChars="0"/>
-        <w:rPr>
           <w:rFonts w:hint="default"/>
           <w:lang w:val="en-US" w:eastAsia="zh-CN"/>
         </w:rPr>
       </w:pPr>
       <w:r>
         <w:rPr>
-          <w:rFonts w:hint="eastAsia"/>
-          <w:lang w:val="en-US" w:eastAsia="zh-CN"/>
-        </w:rPr>
-        <w:t>系统 潮流</w:t>
+          <w:rFonts w:ascii="Microsoft YaHei" w:hAnsi="Microsoft YaHei" w:eastAsia="Microsoft YaHei" w:cs="Microsoft YaHei"/>
+          <w:i w:val="0"/>
+          <w:iCs w:val="0"/>
+          <w:caps w:val="0"/>
+          <w:spacing w:val="0"/>
+          <w:sz w:val="27"/>
+          <w:szCs w:val="27"/>
+        </w:rPr>
+        <w:t>python interactive_c</w:t>
       </w:r>
-    </w:p>
-    <w:p>
-      <w:pPr>
-        <w:widowControl w:val="0"/>
-        <w:numPr>
-          <w:numId w:val="0"/>
-        </w:numPr>
-        <w:jc w:val="both"/>
-        <w:rPr>
-          <w:rFonts w:hint="default"/>
-          <w:lang w:val="en-US" w:eastAsia="zh-CN"/>
-        </w:rPr>
-      </w:pPr>
-    </w:p>
-    <w:p>
-      <w:pPr>
-        <w:numPr>
-          <w:ilvl w:val="0"/>
-          <w:numId w:val="1"/>
-        </w:numPr>
-        <w:ind w:left="0" w:leftChars="0" w:firstLine="0" w:firstLineChars="0"/>
-        <w:rPr>
-          <w:rFonts w:hint="default"/>
-          <w:lang w:val="en-US" w:eastAsia="zh-CN"/>
-        </w:rPr>
-      </w:pPr>
-      <w:r>
-        <w:rPr>
-          <w:rFonts w:hint="eastAsia"/>
-          <w:lang w:val="en-US" w:eastAsia="zh-CN"/>
-        </w:rPr>
-        <w:t>应用</w:t>
-      </w:r>
-    </w:p>
-    <w:p>
-      <w:pPr>
-        <w:numPr>
-          <w:numId w:val="0"/>
-        </w:numPr>
-        <w:ind w:leftChars="0"/>
-        <w:rPr>
-          <w:rFonts w:hint="eastAsia"/>
-          <w:lang w:val="en-US" w:eastAsia="zh-CN"/>
-        </w:rPr>
-      </w:pPr>
-      <w:r>
-        <w:rPr>
-          <w:rFonts w:hint="eastAsia"/>
-          <w:lang w:val="en-US" w:eastAsia="zh-CN"/>
-        </w:rPr>
-        <w:t>流程图</w:t>
-      </w:r>
-    </w:p>
-    <w:p>
-      <w:pPr>
-        <w:numPr>
-          <w:numId w:val="0"/>
-        </w:numPr>
-        <w:ind w:leftChars="0"/>
-        <w:rPr>
-          <w:rFonts w:hint="eastAsia"/>
-          <w:lang w:val="en-US" w:eastAsia="zh-CN"/>
-        </w:rPr>
-      </w:pPr>
-    </w:p>
-    <w:p>
-      <w:pPr>
-        <w:numPr>
-          <w:ilvl w:val="0"/>
-          <w:numId w:val="1"/>
-        </w:numPr>
-        <w:ind w:left="0" w:leftChars="0" w:firstLine="0" w:firstLineChars="0"/>
-        <w:rPr>
-          <w:rFonts w:hint="eastAsia"/>
-          <w:lang w:val="en-US" w:eastAsia="zh-CN"/>
-        </w:rPr>
-      </w:pPr>
-      <w:r>
-        <w:rPr>
-          <w:rFonts w:hint="eastAsia"/>
-          <w:lang w:val="en-US" w:eastAsia="zh-CN"/>
-        </w:rPr>
-        <w:t>用户交互</w:t>
-      </w:r>
-    </w:p>
-    <w:p>
-      <w:pPr>
-        <w:numPr>
-          <w:numId w:val="0"/>
-        </w:numPr>
-        <w:ind w:leftChars="0"/>
-        <w:rPr>
-          <w:rFonts w:hint="default"/>
-          <w:lang w:val="en-US" w:eastAsia="zh-CN"/>
-        </w:rPr>
-      </w:pPr>
       <w:bookmarkStart w:id="1" w:name="_GoBack"/>
       <w:bookmarkEnd w:id="1"/>
+      <w:r>
+        <w:rPr>
+          <w:rFonts w:ascii="Microsoft YaHei" w:hAnsi="Microsoft YaHei" w:eastAsia="Microsoft YaHei" w:cs="Microsoft YaHei"/>
+          <w:i w:val="0"/>
+          <w:iCs w:val="0"/>
+          <w:caps w:val="0"/>
+          <w:spacing w:val="0"/>
+          <w:sz w:val="27"/>
+          <w:szCs w:val="27"/>
+        </w:rPr>
+        <w:t>hat.py</w:t>
+      </w:r>
     </w:p>
     <w:sectPr>
       <w:pgSz w:w="11906" w:h="16838"/>
@@ -592,134 +336,6 @@
     </w:sectPr>
   </w:body>
 </w:document>
-</file>
-
-<file path=word/numbering.xml><?xml version="1.0" encoding="utf-8"?>
-<w:numbering xmlns:wpc="http://schemas.microsoft.com/office/word/2010/wordprocessingCanvas" xmlns:mc="http://schemas.openxmlformats.org/markup-compatibility/2006" xmlns:o="urn:schemas-microsoft-com:office:office" xmlns:r="http://schemas.openxmlformats.org/officeDocument/2006/relationships" xmlns:m="http://schemas.openxmlformats.org/officeDocument/2006/math" xmlns:v="urn:schemas-microsoft-com:vml" xmlns:wp14="http://schemas.microsoft.com/office/word/2010/wordprocessingDrawing" xmlns:wp="http://schemas.openxmlformats.org/drawingml/2006/wordprocessingDrawing" xmlns:w10="urn:schemas-microsoft-com:office:word" xmlns:w="http://schemas.openxmlformats.org/wordprocessingml/2006/main" xmlns:w14="http://schemas.microsoft.com/office/word/2010/wordml" xmlns:wpg="http://schemas.microsoft.com/office/word/2010/wordprocessingGroup" xmlns:wpi="http://schemas.microsoft.com/office/word/2010/wordprocessingInk" xmlns:wne="http://schemas.microsoft.com/office/word/2006/wordml" xmlns:wps="http://schemas.microsoft.com/office/word/2010/wordprocessingShape" xmlns:wpsCustomData="http://www.wps.cn/officeDocument/2013/wpsCustomData" mc:Ignorable="w14 wp14">
-  <w:abstractNum w:abstractNumId="0">
-    <w:nsid w:val="78E66EBD"/>
-    <w:multiLevelType w:val="multilevel"/>
-    <w:tmpl w:val="78E66EBD"/>
-    <w:lvl w:ilvl="0" w:tentative="0">
-      <w:start w:val="1"/>
-      <w:numFmt w:val="decimal"/>
-      <w:lvlText w:val="%1."/>
-      <w:lvlJc w:val="left"/>
-      <w:pPr>
-        <w:tabs>
-          <w:tab w:val="left" w:pos="312"/>
-        </w:tabs>
-      </w:pPr>
-    </w:lvl>
-    <w:lvl w:ilvl="1" w:tentative="0">
-      <w:start w:val="1"/>
-      <w:numFmt w:val="decimal"/>
-      <w:suff w:val="space"/>
-      <w:lvlText w:val="%1.%2"/>
-      <w:lvlJc w:val="left"/>
-      <w:pPr>
-        <w:ind w:left="0" w:leftChars="0" w:firstLine="0" w:firstLineChars="0"/>
-      </w:pPr>
-      <w:rPr>
-        <w:rFonts w:hint="default"/>
-      </w:rPr>
-    </w:lvl>
-    <w:lvl w:ilvl="2" w:tentative="0">
-      <w:start w:val="1"/>
-      <w:numFmt w:val="decimal"/>
-      <w:suff w:val="space"/>
-      <w:lvlText w:val="%1.%2.%3"/>
-      <w:lvlJc w:val="left"/>
-      <w:pPr>
-        <w:ind w:left="0" w:leftChars="0" w:firstLine="0" w:firstLineChars="0"/>
-      </w:pPr>
-      <w:rPr>
-        <w:rFonts w:hint="default"/>
-      </w:rPr>
-    </w:lvl>
-    <w:lvl w:ilvl="3" w:tentative="0">
-      <w:start w:val="1"/>
-      <w:numFmt w:val="decimal"/>
-      <w:suff w:val="space"/>
-      <w:lvlText w:val="%1.%2.%3.%4"/>
-      <w:lvlJc w:val="left"/>
-      <w:pPr>
-        <w:ind w:left="0" w:leftChars="0" w:firstLine="0" w:firstLineChars="0"/>
-      </w:pPr>
-      <w:rPr>
-        <w:rFonts w:hint="default"/>
-      </w:rPr>
-    </w:lvl>
-    <w:lvl w:ilvl="4" w:tentative="0">
-      <w:start w:val="1"/>
-      <w:numFmt w:val="decimal"/>
-      <w:suff w:val="space"/>
-      <w:lvlText w:val="%1.%2.%3.%4.%5"/>
-      <w:lvlJc w:val="left"/>
-      <w:pPr>
-        <w:ind w:left="0" w:leftChars="0" w:firstLine="0" w:firstLineChars="0"/>
-      </w:pPr>
-      <w:rPr>
-        <w:rFonts w:hint="default"/>
-      </w:rPr>
-    </w:lvl>
-    <w:lvl w:ilvl="5" w:tentative="0">
-      <w:start w:val="1"/>
-      <w:numFmt w:val="decimal"/>
-      <w:suff w:val="space"/>
-      <w:lvlText w:val="%1.%2.%3.%4.%5.%6"/>
-      <w:lvlJc w:val="left"/>
-      <w:pPr>
-        <w:ind w:left="0" w:leftChars="0" w:firstLine="0" w:firstLineChars="0"/>
-      </w:pPr>
-      <w:rPr>
-        <w:rFonts w:hint="default"/>
-      </w:rPr>
-    </w:lvl>
-    <w:lvl w:ilvl="6" w:tentative="0">
-      <w:start w:val="1"/>
-      <w:numFmt w:val="decimal"/>
-      <w:suff w:val="space"/>
-      <w:lvlText w:val="%1.%2.%3.%4.%5.%6.%7"/>
-      <w:lvlJc w:val="left"/>
-      <w:pPr>
-        <w:ind w:left="0" w:leftChars="0" w:firstLine="0" w:firstLineChars="0"/>
-      </w:pPr>
-      <w:rPr>
-        <w:rFonts w:hint="default"/>
-      </w:rPr>
-    </w:lvl>
-    <w:lvl w:ilvl="7" w:tentative="0">
-      <w:start w:val="1"/>
-      <w:numFmt w:val="decimal"/>
-      <w:suff w:val="space"/>
-      <w:lvlText w:val="%1.%2.%3.%4.%5.%6.%7.%8"/>
-      <w:lvlJc w:val="left"/>
-      <w:pPr>
-        <w:ind w:left="0" w:leftChars="0" w:firstLine="0" w:firstLineChars="0"/>
-      </w:pPr>
-      <w:rPr>
-        <w:rFonts w:hint="default"/>
-      </w:rPr>
-    </w:lvl>
-    <w:lvl w:ilvl="8" w:tentative="0">
-      <w:start w:val="1"/>
-      <w:numFmt w:val="decimal"/>
-      <w:suff w:val="space"/>
-      <w:lvlText w:val="%1.%2.%3.%4.%5.%6.%7.%8.%9"/>
-      <w:lvlJc w:val="left"/>
-      <w:pPr>
-        <w:ind w:left="0" w:leftChars="0" w:firstLine="0" w:firstLineChars="0"/>
-      </w:pPr>
-      <w:rPr>
-        <w:rFonts w:hint="default"/>
-      </w:rPr>
-    </w:lvl>
-  </w:abstractNum>
-  <w:num w:numId="1">
-    <w:abstractNumId w:val="0"/>
-  </w:num>
-</w:numbering>
 </file>
 
 <file path=word/styles.xml><?xml version="1.0" encoding="utf-8"?>

</xml_diff>